<commit_message>
Final report minor fix
</commit_message>
<xml_diff>
--- a/Documents/SE_Final_Report_ver_final.docx
+++ b/Documents/SE_Final_Report_ver_final.docx
@@ -49,8 +49,6 @@
         <w:ind w:right="400"/>
         <w:jc w:val="right"/>
       </w:pPr>
-      <w:bookmarkStart w:id="0" w:name="_GoBack"/>
-      <w:bookmarkEnd w:id="0"/>
       <w:r>
         <w:rPr>
           <w:rFonts w:hint="eastAsia"/>
@@ -360,8 +358,19 @@
       <w:r>
         <w:t>System test</w:t>
       </w:r>
-    </w:p>
-    <w:p/>
+      <w:r>
+        <w:t xml:space="preserve"> / </w:t>
+      </w:r>
+      <w:r>
+        <w:rPr>
+          <w:rFonts w:hint="eastAsia"/>
+        </w:rPr>
+        <w:t>e</w:t>
+      </w:r>
+      <w:r>
+        <w:t>rror</w:t>
+      </w:r>
+    </w:p>
     <w:p>
       <w:r>
         <w:rPr>
@@ -370,6 +379,7 @@
           <w:sz w:val="24"/>
           <w:szCs w:val="24"/>
         </w:rPr>
+        <w:lastRenderedPageBreak/>
         <w:t>I</w:t>
       </w:r>
       <w:r>
@@ -10912,7 +10922,23 @@
           <w:rFonts w:hint="eastAsia"/>
           <w:szCs w:val="20"/>
         </w:rPr>
-        <w:t>를 왼쪽 파일에 삽입하기 위해 각 한 줄씩 추가적으로 확보한다.</w:t>
+        <w:t xml:space="preserve">를 왼쪽 파일에 삽입하기 위해 각 한 </w:t>
+      </w:r>
+      <w:proofErr w:type="spellStart"/>
+      <w:r>
+        <w:rPr>
+          <w:rFonts w:hint="eastAsia"/>
+          <w:szCs w:val="20"/>
+        </w:rPr>
+        <w:t>줄씩</w:t>
+      </w:r>
+      <w:proofErr w:type="spellEnd"/>
+      <w:r>
+        <w:rPr>
+          <w:rFonts w:hint="eastAsia"/>
+          <w:szCs w:val="20"/>
+        </w:rPr>
+        <w:t xml:space="preserve"> 추가적으로 확보한다.</w:t>
       </w:r>
       <w:r>
         <w:rPr>
@@ -11585,14 +11611,673 @@
     </w:p>
     <w:p>
       <w:pPr>
-        <w:spacing w:after="0"/>
-        <w:rPr>
-          <w:szCs w:val="20"/>
-        </w:rPr>
-      </w:pPr>
+        <w:pBdr>
+          <w:bottom w:val="single" w:sz="6" w:space="1" w:color="auto"/>
+        </w:pBdr>
+        <w:spacing w:after="0"/>
+        <w:rPr>
+          <w:szCs w:val="20"/>
+        </w:rPr>
+      </w:pPr>
+    </w:p>
+    <w:p>
+      <w:pPr>
+        <w:spacing w:after="0"/>
+        <w:rPr>
+          <w:szCs w:val="20"/>
+        </w:rPr>
+      </w:pPr>
+    </w:p>
+    <w:p>
+      <w:pPr>
+        <w:spacing w:after="0"/>
+        <w:rPr>
+          <w:szCs w:val="20"/>
+        </w:rPr>
+      </w:pPr>
+    </w:p>
+    <w:p>
+      <w:pPr>
+        <w:spacing w:after="0"/>
+        <w:rPr>
+          <w:szCs w:val="20"/>
+        </w:rPr>
+      </w:pPr>
+    </w:p>
+    <w:p>
+      <w:pPr>
+        <w:spacing w:after="0"/>
+        <w:rPr>
+          <w:szCs w:val="20"/>
+        </w:rPr>
+      </w:pPr>
+    </w:p>
+    <w:p>
+      <w:pPr>
+        <w:spacing w:after="0"/>
+        <w:rPr>
+          <w:szCs w:val="20"/>
+        </w:rPr>
+      </w:pPr>
+    </w:p>
+    <w:p>
+      <w:pPr>
+        <w:spacing w:after="0"/>
+        <w:rPr>
+          <w:szCs w:val="20"/>
+        </w:rPr>
+      </w:pPr>
+    </w:p>
+    <w:p>
+      <w:pPr>
+        <w:spacing w:after="0"/>
+        <w:rPr>
+          <w:szCs w:val="20"/>
+        </w:rPr>
+      </w:pPr>
+    </w:p>
+    <w:p>
+      <w:pPr>
+        <w:spacing w:after="0"/>
+        <w:rPr>
+          <w:szCs w:val="20"/>
+        </w:rPr>
+      </w:pPr>
+    </w:p>
+    <w:p>
+      <w:pPr>
+        <w:spacing w:after="0"/>
+        <w:rPr>
+          <w:szCs w:val="20"/>
+        </w:rPr>
+      </w:pPr>
+    </w:p>
+    <w:p>
+      <w:pPr>
+        <w:spacing w:after="0"/>
+        <w:rPr>
+          <w:szCs w:val="20"/>
+        </w:rPr>
+      </w:pPr>
+    </w:p>
+    <w:p>
+      <w:pPr>
+        <w:spacing w:after="0"/>
+        <w:rPr>
+          <w:szCs w:val="20"/>
+        </w:rPr>
+      </w:pPr>
+    </w:p>
+    <w:p>
+      <w:pPr>
+        <w:spacing w:after="0"/>
+        <w:rPr>
+          <w:szCs w:val="20"/>
+        </w:rPr>
+      </w:pPr>
+    </w:p>
+    <w:p>
+      <w:pPr>
+        <w:spacing w:after="0"/>
+        <w:rPr>
+          <w:szCs w:val="20"/>
+        </w:rPr>
+      </w:pPr>
+    </w:p>
+    <w:p>
+      <w:pPr>
+        <w:spacing w:after="0"/>
+        <w:rPr>
+          <w:szCs w:val="20"/>
+        </w:rPr>
+      </w:pPr>
+    </w:p>
+    <w:p>
+      <w:pPr>
+        <w:spacing w:after="0"/>
+        <w:rPr>
+          <w:szCs w:val="20"/>
+        </w:rPr>
+      </w:pPr>
+    </w:p>
+    <w:p>
+      <w:pPr>
+        <w:spacing w:after="0"/>
+        <w:rPr>
+          <w:szCs w:val="20"/>
+        </w:rPr>
+      </w:pPr>
+    </w:p>
+    <w:p>
+      <w:pPr>
+        <w:spacing w:after="0"/>
+        <w:rPr>
+          <w:szCs w:val="20"/>
+        </w:rPr>
+      </w:pPr>
+    </w:p>
+    <w:p>
+      <w:pPr>
+        <w:spacing w:after="0"/>
+        <w:rPr>
+          <w:szCs w:val="20"/>
+        </w:rPr>
+      </w:pPr>
+    </w:p>
+    <w:p>
+      <w:pPr>
+        <w:spacing w:after="0"/>
+        <w:rPr>
+          <w:rFonts w:hint="eastAsia"/>
+          <w:b/>
+          <w:i/>
+          <w:szCs w:val="20"/>
+        </w:rPr>
+      </w:pPr>
+      <w:r>
+        <w:rPr>
+          <w:rFonts w:hint="eastAsia"/>
+          <w:b/>
+          <w:i/>
+          <w:szCs w:val="20"/>
+        </w:rPr>
+        <w:lastRenderedPageBreak/>
+        <w:t>&lt;</w:t>
+      </w:r>
+      <w:r>
+        <w:rPr>
+          <w:b/>
+          <w:i/>
+          <w:szCs w:val="20"/>
+        </w:rPr>
+        <w:t>ERROR&gt;</w:t>
+      </w:r>
+    </w:p>
+    <w:p>
+      <w:pPr>
+        <w:pStyle w:val="a5"/>
+        <w:numPr>
+          <w:ilvl w:val="0"/>
+          <w:numId w:val="11"/>
+        </w:numPr>
+        <w:spacing w:after="0"/>
+        <w:ind w:leftChars="0"/>
+        <w:rPr>
+          <w:szCs w:val="20"/>
+        </w:rPr>
+      </w:pPr>
+      <w:r>
+        <w:rPr>
+          <w:rFonts w:hint="eastAsia"/>
+          <w:szCs w:val="20"/>
+        </w:rPr>
+        <w:t>S</w:t>
+      </w:r>
+      <w:r>
+        <w:rPr>
+          <w:szCs w:val="20"/>
+        </w:rPr>
+        <w:t>10left.txt &amp; s10right.txt</w:t>
+      </w:r>
+    </w:p>
+    <w:p>
+      <w:pPr>
+        <w:spacing w:after="0"/>
+        <w:ind w:left="400"/>
+        <w:rPr>
+          <w:szCs w:val="20"/>
+        </w:rPr>
+      </w:pPr>
+      <w:r>
+        <w:rPr>
+          <w:noProof/>
+        </w:rPr>
+        <w:drawing>
+          <wp:inline distT="0" distB="0" distL="0" distR="0" wp14:anchorId="2E85622F" wp14:editId="5C78FE0F">
+            <wp:extent cx="5731510" cy="3713480"/>
+            <wp:effectExtent l="0" t="0" r="2540" b="1270"/>
+            <wp:docPr id="215" name="그림 215"/>
+            <wp:cNvGraphicFramePr>
+              <a:graphicFrameLocks xmlns:a="http://schemas.openxmlformats.org/drawingml/2006/main" noChangeAspect="1"/>
+            </wp:cNvGraphicFramePr>
+            <a:graphic xmlns:a="http://schemas.openxmlformats.org/drawingml/2006/main">
+              <a:graphicData uri="http://schemas.openxmlformats.org/drawingml/2006/picture">
+                <pic:pic xmlns:pic="http://schemas.openxmlformats.org/drawingml/2006/picture">
+                  <pic:nvPicPr>
+                    <pic:cNvPr id="1" name=""/>
+                    <pic:cNvPicPr/>
+                  </pic:nvPicPr>
+                  <pic:blipFill>
+                    <a:blip r:embed="rId60"/>
+                    <a:stretch>
+                      <a:fillRect/>
+                    </a:stretch>
+                  </pic:blipFill>
+                  <pic:spPr>
+                    <a:xfrm>
+                      <a:off x="0" y="0"/>
+                      <a:ext cx="5731510" cy="3713480"/>
+                    </a:xfrm>
+                    <a:prstGeom prst="rect">
+                      <a:avLst/>
+                    </a:prstGeom>
+                  </pic:spPr>
+                </pic:pic>
+              </a:graphicData>
+            </a:graphic>
+          </wp:inline>
+        </w:drawing>
+      </w:r>
+    </w:p>
+    <w:p>
+      <w:pPr>
+        <w:spacing w:after="0"/>
+        <w:ind w:left="400"/>
+        <w:rPr>
+          <w:szCs w:val="20"/>
+        </w:rPr>
+      </w:pPr>
+      <w:r>
+        <w:rPr>
+          <w:szCs w:val="20"/>
+        </w:rPr>
+        <w:t xml:space="preserve">S10left.txt, s10right.txt </w:t>
+      </w:r>
+      <w:r>
+        <w:rPr>
+          <w:rFonts w:hint="eastAsia"/>
+          <w:szCs w:val="20"/>
+        </w:rPr>
+        <w:t>의 경우 C</w:t>
+      </w:r>
+      <w:r>
+        <w:rPr>
+          <w:szCs w:val="20"/>
+        </w:rPr>
+        <w:t>ompare</w:t>
+      </w:r>
+      <w:r>
+        <w:rPr>
+          <w:rFonts w:hint="eastAsia"/>
+          <w:szCs w:val="20"/>
+        </w:rPr>
+        <w:t xml:space="preserve">는 </w:t>
+      </w:r>
+      <w:proofErr w:type="spellStart"/>
+      <w:r>
+        <w:rPr>
+          <w:rFonts w:hint="eastAsia"/>
+          <w:szCs w:val="20"/>
+        </w:rPr>
+        <w:t>정상동작한</w:t>
+      </w:r>
+      <w:r>
+        <w:rPr>
+          <w:szCs w:val="20"/>
+        </w:rPr>
+        <w:t>다</w:t>
+      </w:r>
+      <w:proofErr w:type="spellEnd"/>
+      <w:r>
+        <w:rPr>
+          <w:szCs w:val="20"/>
+        </w:rPr>
+        <w:t xml:space="preserve">. </w:t>
+      </w:r>
+      <w:r>
+        <w:rPr>
+          <w:rFonts w:hint="eastAsia"/>
+          <w:szCs w:val="20"/>
+        </w:rPr>
+        <w:t>M</w:t>
+      </w:r>
+      <w:r>
+        <w:rPr>
+          <w:szCs w:val="20"/>
+        </w:rPr>
+        <w:t>erge function</w:t>
+      </w:r>
+      <w:r>
+        <w:rPr>
+          <w:rFonts w:hint="eastAsia"/>
+          <w:szCs w:val="20"/>
+        </w:rPr>
+        <w:t xml:space="preserve">의 경우 </w:t>
+      </w:r>
+      <w:r>
+        <w:rPr>
+          <w:szCs w:val="20"/>
+        </w:rPr>
+        <w:t xml:space="preserve">XXX </w:t>
+      </w:r>
+      <w:r>
+        <w:rPr>
+          <w:rFonts w:hint="eastAsia"/>
+          <w:szCs w:val="20"/>
+        </w:rPr>
+        <w:t>t</w:t>
+      </w:r>
+      <w:r>
+        <w:rPr>
+          <w:szCs w:val="20"/>
+        </w:rPr>
+        <w:t xml:space="preserve">ext </w:t>
+      </w:r>
+      <w:r>
+        <w:rPr>
+          <w:rFonts w:hint="eastAsia"/>
+          <w:szCs w:val="20"/>
+        </w:rPr>
+        <w:t>가 다른 쪽의 b</w:t>
+      </w:r>
+      <w:r>
+        <w:rPr>
+          <w:szCs w:val="20"/>
+        </w:rPr>
+        <w:t>lank block</w:t>
+      </w:r>
+      <w:r>
+        <w:rPr>
+          <w:rFonts w:hint="eastAsia"/>
+          <w:szCs w:val="20"/>
+        </w:rPr>
+        <w:t xml:space="preserve">으로 삽입 가능하지만 </w:t>
+      </w:r>
+      <w:r>
+        <w:rPr>
+          <w:szCs w:val="20"/>
+        </w:rPr>
+        <w:t>blank block</w:t>
+      </w:r>
+      <w:r>
+        <w:rPr>
+          <w:rFonts w:hint="eastAsia"/>
+          <w:szCs w:val="20"/>
+        </w:rPr>
+        <w:t>이 맞은편으로 삽입되지는 않는다.</w:t>
+      </w:r>
+    </w:p>
+    <w:p>
+      <w:pPr>
+        <w:spacing w:after="0"/>
+        <w:rPr>
+          <w:szCs w:val="20"/>
+        </w:rPr>
+      </w:pPr>
+    </w:p>
+    <w:p>
+      <w:pPr>
+        <w:spacing w:after="0"/>
+        <w:rPr>
+          <w:szCs w:val="20"/>
+        </w:rPr>
+      </w:pPr>
+    </w:p>
+    <w:p>
+      <w:pPr>
+        <w:spacing w:after="0"/>
+        <w:rPr>
+          <w:szCs w:val="20"/>
+        </w:rPr>
+      </w:pPr>
+    </w:p>
+    <w:p>
+      <w:pPr>
+        <w:spacing w:after="0"/>
+        <w:rPr>
+          <w:szCs w:val="20"/>
+        </w:rPr>
+      </w:pPr>
+    </w:p>
+    <w:p>
+      <w:pPr>
+        <w:spacing w:after="0"/>
+        <w:rPr>
+          <w:szCs w:val="20"/>
+        </w:rPr>
+      </w:pPr>
+    </w:p>
+    <w:p>
+      <w:pPr>
+        <w:spacing w:after="0"/>
+        <w:rPr>
+          <w:szCs w:val="20"/>
+        </w:rPr>
+      </w:pPr>
+    </w:p>
+    <w:p>
+      <w:pPr>
+        <w:spacing w:after="0"/>
+        <w:rPr>
+          <w:szCs w:val="20"/>
+        </w:rPr>
+      </w:pPr>
+    </w:p>
+    <w:p>
+      <w:pPr>
+        <w:spacing w:after="0"/>
+        <w:rPr>
+          <w:szCs w:val="20"/>
+        </w:rPr>
+      </w:pPr>
+    </w:p>
+    <w:p>
+      <w:pPr>
+        <w:spacing w:after="0"/>
+        <w:rPr>
+          <w:szCs w:val="20"/>
+        </w:rPr>
+      </w:pPr>
+    </w:p>
+    <w:p>
+      <w:pPr>
+        <w:spacing w:after="0"/>
+        <w:rPr>
+          <w:szCs w:val="20"/>
+        </w:rPr>
+      </w:pPr>
+    </w:p>
+    <w:p>
+      <w:pPr>
+        <w:spacing w:after="0"/>
+        <w:rPr>
+          <w:szCs w:val="20"/>
+        </w:rPr>
+      </w:pPr>
+    </w:p>
+    <w:p>
+      <w:pPr>
+        <w:spacing w:after="0"/>
+        <w:rPr>
+          <w:szCs w:val="20"/>
+        </w:rPr>
+      </w:pPr>
+    </w:p>
+    <w:p>
+      <w:pPr>
+        <w:spacing w:after="0"/>
+        <w:rPr>
+          <w:szCs w:val="20"/>
+        </w:rPr>
+      </w:pPr>
+    </w:p>
+    <w:p>
+      <w:pPr>
+        <w:spacing w:after="0"/>
+        <w:rPr>
+          <w:szCs w:val="20"/>
+        </w:rPr>
+      </w:pPr>
+    </w:p>
+    <w:p>
+      <w:pPr>
+        <w:spacing w:after="0"/>
+        <w:rPr>
+          <w:szCs w:val="20"/>
+        </w:rPr>
+      </w:pPr>
+    </w:p>
+    <w:p>
+      <w:pPr>
+        <w:spacing w:after="0"/>
+        <w:rPr>
+          <w:szCs w:val="20"/>
+        </w:rPr>
+      </w:pPr>
+    </w:p>
+    <w:p>
+      <w:pPr>
+        <w:spacing w:after="0"/>
+        <w:rPr>
+          <w:rFonts w:hint="eastAsia"/>
+          <w:szCs w:val="20"/>
+        </w:rPr>
+      </w:pPr>
+    </w:p>
+    <w:p>
+      <w:pPr>
+        <w:pStyle w:val="a5"/>
+        <w:numPr>
+          <w:ilvl w:val="0"/>
+          <w:numId w:val="11"/>
+        </w:numPr>
+        <w:spacing w:after="0"/>
+        <w:ind w:leftChars="0"/>
+        <w:rPr>
+          <w:rFonts w:hint="eastAsia"/>
+          <w:szCs w:val="20"/>
+        </w:rPr>
+      </w:pPr>
+      <w:r>
+        <w:rPr>
+          <w:rFonts w:hint="eastAsia"/>
+          <w:szCs w:val="20"/>
+        </w:rPr>
+        <w:lastRenderedPageBreak/>
+        <w:t>S</w:t>
+      </w:r>
+      <w:r>
+        <w:rPr>
+          <w:szCs w:val="20"/>
+        </w:rPr>
+        <w:t>12left.txt &amp; s12right.txt</w:t>
+      </w:r>
+    </w:p>
+    <w:p>
+      <w:pPr>
+        <w:spacing w:after="0"/>
+        <w:ind w:left="400"/>
+        <w:rPr>
+          <w:szCs w:val="20"/>
+        </w:rPr>
+      </w:pPr>
+      <w:r>
+        <w:rPr>
+          <w:noProof/>
+        </w:rPr>
+        <w:drawing>
+          <wp:inline distT="0" distB="0" distL="0" distR="0" wp14:anchorId="3DE5CF1A" wp14:editId="38376448">
+            <wp:extent cx="5731510" cy="3713480"/>
+            <wp:effectExtent l="0" t="0" r="2540" b="1270"/>
+            <wp:docPr id="216" name="그림 216"/>
+            <wp:cNvGraphicFramePr>
+              <a:graphicFrameLocks xmlns:a="http://schemas.openxmlformats.org/drawingml/2006/main" noChangeAspect="1"/>
+            </wp:cNvGraphicFramePr>
+            <a:graphic xmlns:a="http://schemas.openxmlformats.org/drawingml/2006/main">
+              <a:graphicData uri="http://schemas.openxmlformats.org/drawingml/2006/picture">
+                <pic:pic xmlns:pic="http://schemas.openxmlformats.org/drawingml/2006/picture">
+                  <pic:nvPicPr>
+                    <pic:cNvPr id="1" name=""/>
+                    <pic:cNvPicPr/>
+                  </pic:nvPicPr>
+                  <pic:blipFill>
+                    <a:blip r:embed="rId61"/>
+                    <a:stretch>
+                      <a:fillRect/>
+                    </a:stretch>
+                  </pic:blipFill>
+                  <pic:spPr>
+                    <a:xfrm>
+                      <a:off x="0" y="0"/>
+                      <a:ext cx="5731510" cy="3713480"/>
+                    </a:xfrm>
+                    <a:prstGeom prst="rect">
+                      <a:avLst/>
+                    </a:prstGeom>
+                  </pic:spPr>
+                </pic:pic>
+              </a:graphicData>
+            </a:graphic>
+          </wp:inline>
+        </w:drawing>
+      </w:r>
+    </w:p>
+    <w:p>
+      <w:pPr>
+        <w:spacing w:after="0"/>
+        <w:ind w:left="400"/>
+        <w:rPr>
+          <w:rFonts w:hint="eastAsia"/>
+          <w:szCs w:val="20"/>
+        </w:rPr>
+      </w:pPr>
+      <w:r>
+        <w:rPr>
+          <w:rFonts w:hint="eastAsia"/>
+          <w:szCs w:val="20"/>
+        </w:rPr>
+        <w:t>S</w:t>
+      </w:r>
+      <w:r>
+        <w:rPr>
+          <w:szCs w:val="20"/>
+        </w:rPr>
+        <w:t xml:space="preserve">12left.txt &amp; s12right.txt </w:t>
+      </w:r>
+      <w:r>
+        <w:rPr>
+          <w:rFonts w:hint="eastAsia"/>
+          <w:szCs w:val="20"/>
+        </w:rPr>
+        <w:t xml:space="preserve">의 경우 </w:t>
+      </w:r>
+      <w:r>
+        <w:rPr>
+          <w:szCs w:val="20"/>
+        </w:rPr>
+        <w:t xml:space="preserve">text “AAA” </w:t>
+      </w:r>
+      <w:r>
+        <w:rPr>
+          <w:rFonts w:hint="eastAsia"/>
+          <w:szCs w:val="20"/>
+        </w:rPr>
+        <w:t xml:space="preserve">아래의 </w:t>
+      </w:r>
+      <w:r>
+        <w:rPr>
+          <w:szCs w:val="20"/>
+        </w:rPr>
+        <w:t>blank block</w:t>
+      </w:r>
+      <w:r>
+        <w:rPr>
+          <w:rFonts w:hint="eastAsia"/>
+          <w:szCs w:val="20"/>
+        </w:rPr>
+        <w:t xml:space="preserve"> 이 인식되지 않는다.</w:t>
+      </w:r>
+      <w:bookmarkStart w:id="0" w:name="_GoBack"/>
+      <w:bookmarkEnd w:id="0"/>
+      <w:r>
+        <w:rPr>
+          <w:szCs w:val="20"/>
+        </w:rPr>
+        <w:t xml:space="preserve"> </w:t>
+      </w:r>
     </w:p>
     <w:sectPr>
-      <w:headerReference w:type="default" r:id="rId60"/>
+      <w:headerReference w:type="default" r:id="rId62"/>
       <w:pgSz w:w="11906" w:h="16838"/>
       <w:pgMar w:top="1701" w:right="1440" w:bottom="1440" w:left="1440" w:header="851" w:footer="992" w:gutter="0"/>
       <w:cols w:space="425"/>

</xml_diff>